<commit_message>
úprava šablon, přidání při registraci, opraven link
</commit_message>
<xml_diff>
--- a/public/words/facebook.docx
+++ b/public/words/facebook.docx
@@ -9,8 +9,6 @@
           <w:lang w:val="en-US"/>
         </w:rPr>
       </w:pPr>
-      <w:bookmarkStart w:id="0" w:name="_GoBack"/>
-      <w:bookmarkEnd w:id="0"/>
       <w:r>
         <w:rPr>
           <w:lang w:val="en-US"/>
@@ -202,28 +200,30 @@
       </w:r>
       <w:r>
         <w:rPr>
+          <w:bCs/>
+          <w:lang w:val="en-US"/>
+        </w:rPr>
+        <w:t xml:space="preserve"> - </w:t>
+      </w:r>
+      <w:r>
+        <w:rPr>
+          <w:i/>
+          <w:lang w:val="en-US"/>
+        </w:rPr>
+        <w:t>${description</w:t>
+      </w:r>
+      <w:r>
+        <w:rPr>
+          <w:i/>
+          <w:lang w:val="en-US"/>
+        </w:rPr>
+        <w:t>} -</w:t>
+      </w:r>
+      <w:r>
+        <w:rPr>
           <w:lang w:val="en-US"/>
         </w:rPr>
         <w:t xml:space="preserve"> </w:t>
-      </w:r>
-      <w:r>
-        <w:rPr>
-          <w:lang w:val="en-US"/>
-        </w:rPr>
-        <w:t>(</w:t>
-      </w:r>
-      <w:r>
-        <w:rPr>
-          <w:i/>
-          <w:lang w:val="en-US"/>
-        </w:rPr>
-        <w:t>${description}</w:t>
-      </w:r>
-      <w:r>
-        <w:rPr>
-          <w:lang w:val="en-US"/>
-        </w:rPr>
-        <w:t xml:space="preserve">) </w:t>
       </w:r>
       <w:r>
         <w:rPr>
@@ -994,7 +994,7 @@
     <w:lsdException w:name="Table Web 2" w:semiHidden="1" w:unhideWhenUsed="1"/>
     <w:lsdException w:name="Table Web 3" w:semiHidden="1" w:unhideWhenUsed="1"/>
     <w:lsdException w:name="Balloon Text" w:semiHidden="1" w:unhideWhenUsed="1"/>
-    <w:lsdException w:name="Table Grid" w:semiHidden="1" w:uiPriority="39" w:unhideWhenUsed="1"/>
+    <w:lsdException w:name="Table Grid" w:uiPriority="39"/>
     <w:lsdException w:name="Table Theme" w:semiHidden="1" w:unhideWhenUsed="1"/>
     <w:lsdException w:name="Placeholder Text" w:semiHidden="1"/>
     <w:lsdException w:name="No Spacing" w:uiPriority="1" w:qFormat="1"/>

</xml_diff>